<commit_message>
Clock updated on serialization
</commit_message>
<xml_diff>
--- a/docs/rmi/mapping.docx
+++ b/docs/rmi/mapping.docx
@@ -99,10 +99,10 @@
             <v:path o:extrusionok="f" gradientshapeok="t" o:connecttype="rect"/>
             <o:lock v:ext="edit" aspectratio="t"/>
           </v:shapetype>
-          <v:shape id="_x0000_i1051" type="#_x0000_t75" style="width:414.75pt;height:320.25pt" o:ole="">
+          <v:shape id="_x0000_i1054" type="#_x0000_t75" style="width:414.75pt;height:320.25pt" o:ole="">
             <v:imagedata r:id="rId6" o:title=""/>
           </v:shape>
-          <o:OLEObject Type="Embed" ProgID="Visio.Drawing.15" ShapeID="_x0000_i1051" DrawAspect="Content" ObjectID="_1558091361" r:id="rId7"/>
+          <o:OLEObject Type="Embed" ProgID="Visio.Drawing.15" ShapeID="_x0000_i1054" DrawAspect="Content" ObjectID="_1558102513" r:id="rId7"/>
         </w:object>
       </w:r>
     </w:p>
@@ -375,10 +375,10 @@
             </w:pPr>
             <w:r>
               <w:object w:dxaOrig="1200" w:dyaOrig="1200">
-                <v:shape id="_x0000_i1070" type="#_x0000_t75" style="width:45pt;height:45pt" o:ole="">
+                <v:shape id="_x0000_i1055" type="#_x0000_t75" style="width:45pt;height:45pt" o:ole="">
                   <v:imagedata r:id="rId8" o:title=""/>
                 </v:shape>
-                <o:OLEObject Type="Embed" ProgID="Visio.Drawing.15" ShapeID="_x0000_i1070" DrawAspect="Content" ObjectID="_1558091362" r:id="rId9"/>
+                <o:OLEObject Type="Embed" ProgID="Visio.Drawing.15" ShapeID="_x0000_i1055" DrawAspect="Content" ObjectID="_1558102514" r:id="rId9"/>
               </w:object>
             </w:r>
           </w:p>
@@ -430,10 +430,10 @@
             </w:pPr>
             <w:r>
               <w:object w:dxaOrig="1411" w:dyaOrig="1411">
-                <v:shape id="_x0000_i1071" type="#_x0000_t75" style="width:40.5pt;height:40.5pt" o:ole="">
+                <v:shape id="_x0000_i1056" type="#_x0000_t75" style="width:40.5pt;height:40.5pt" o:ole="">
                   <v:imagedata r:id="rId10" o:title=""/>
                 </v:shape>
-                <o:OLEObject Type="Embed" ProgID="Visio.Drawing.15" ShapeID="_x0000_i1071" DrawAspect="Content" ObjectID="_1558091363" r:id="rId11"/>
+                <o:OLEObject Type="Embed" ProgID="Visio.Drawing.15" ShapeID="_x0000_i1056" DrawAspect="Content" ObjectID="_1558102515" r:id="rId11"/>
               </w:object>
             </w:r>
           </w:p>
@@ -490,9 +490,2249 @@
       </w:r>
     </w:p>
     <w:p>
+      <w:pPr>
+        <w:jc w:val="center"/>
+        <w:rPr>
+          <w:b/>
+        </w:rPr>
+      </w:pPr>
+    </w:p>
+    <w:p>
+      <w:pPr>
+        <w:jc w:val="center"/>
+        <w:rPr>
+          <w:b/>
+        </w:rPr>
+      </w:pPr>
+    </w:p>
+    <w:p>
+      <w:pPr>
+        <w:jc w:val="center"/>
+        <w:rPr>
+          <w:b/>
+        </w:rPr>
+      </w:pPr>
+    </w:p>
+    <w:p>
+      <w:pPr>
+        <w:jc w:val="center"/>
+        <w:rPr>
+          <w:b/>
+        </w:rPr>
+      </w:pPr>
+    </w:p>
+    <w:p>
+      <w:pPr>
+        <w:jc w:val="center"/>
+        <w:rPr>
+          <w:b/>
+        </w:rPr>
+      </w:pPr>
+    </w:p>
+    <w:p>
+      <w:pPr>
+        <w:jc w:val="center"/>
+        <w:rPr>
+          <w:b/>
+        </w:rPr>
+      </w:pPr>
+    </w:p>
+    <w:p>
+      <w:pPr>
+        <w:jc w:val="center"/>
+        <w:rPr>
+          <w:b/>
+        </w:rPr>
+      </w:pPr>
       <w:bookmarkStart w:id="0" w:name="_GoBack"/>
       <w:bookmarkEnd w:id="0"/>
+      <w:proofErr w:type="spellStart"/>
+      <w:r>
+        <w:rPr>
+          <w:b/>
+        </w:rPr>
+        <w:lastRenderedPageBreak/>
+        <w:t>Logger</w:t>
+      </w:r>
+      <w:proofErr w:type="spellEnd"/>
+      <w:r>
+        <w:rPr>
+          <w:b/>
+        </w:rPr>
+        <w:t xml:space="preserve"> Server</w:t>
+      </w:r>
     </w:p>
+    <w:tbl>
+      <w:tblPr>
+        <w:tblStyle w:val="TableGrid"/>
+        <w:tblW w:w="0" w:type="auto"/>
+        <w:tblBorders>
+          <w:top w:val="none" w:sz="0" w:space="0" w:color="auto"/>
+          <w:left w:val="none" w:sz="0" w:space="0" w:color="auto"/>
+          <w:bottom w:val="none" w:sz="0" w:space="0" w:color="auto"/>
+          <w:right w:val="none" w:sz="0" w:space="0" w:color="auto"/>
+          <w:insideH w:val="none" w:sz="0" w:space="0" w:color="auto"/>
+          <w:insideV w:val="none" w:sz="0" w:space="0" w:color="auto"/>
+        </w:tblBorders>
+        <w:tblLook w:val="04A0" w:firstRow="1" w:lastRow="0" w:firstColumn="1" w:lastColumn="0" w:noHBand="0" w:noVBand="1"/>
+      </w:tblPr>
+      <w:tblGrid>
+        <w:gridCol w:w="5228"/>
+        <w:gridCol w:w="5228"/>
+      </w:tblGrid>
+      <w:tr>
+        <w:tc>
+          <w:tcPr>
+            <w:tcW w:w="5228" w:type="dxa"/>
+          </w:tcPr>
+          <w:p>
+            <w:pPr>
+              <w:jc w:val="center"/>
+            </w:pPr>
+            <w:r>
+              <w:object w:dxaOrig="4081" w:dyaOrig="4441">
+                <v:shape id="_x0000_i1057" type="#_x0000_t75" style="width:153.75pt;height:168pt" o:ole="">
+                  <v:imagedata r:id="rId12" o:title=""/>
+                </v:shape>
+                <o:OLEObject Type="Embed" ProgID="Visio.Drawing.15" ShapeID="_x0000_i1057" DrawAspect="Content" ObjectID="_1558102516" r:id="rId13"/>
+              </w:object>
+            </w:r>
+          </w:p>
+        </w:tc>
+        <w:tc>
+          <w:tcPr>
+            <w:tcW w:w="5228" w:type="dxa"/>
+          </w:tcPr>
+          <w:p>
+            <w:pPr>
+              <w:jc w:val="center"/>
+              <w:rPr>
+                <w:b/>
+                <w:lang w:val="en-US"/>
+              </w:rPr>
+            </w:pPr>
+            <w:proofErr w:type="spellStart"/>
+            <w:r>
+              <w:rPr>
+                <w:b/>
+                <w:lang w:val="en-US"/>
+              </w:rPr>
+              <w:t>Metodos</w:t>
+            </w:r>
+            <w:proofErr w:type="spellEnd"/>
+          </w:p>
+          <w:p>
+            <w:pPr>
+              <w:jc w:val="center"/>
+              <w:rPr>
+                <w:b/>
+                <w:lang w:val="en-US"/>
+              </w:rPr>
+            </w:pPr>
+          </w:p>
+          <w:tbl>
+            <w:tblPr>
+              <w:tblStyle w:val="TableGrid"/>
+              <w:tblW w:w="0" w:type="auto"/>
+              <w:tblLook w:val="04A0" w:firstRow="1" w:lastRow="0" w:firstColumn="1" w:lastColumn="0" w:noHBand="0" w:noVBand="1"/>
+            </w:tblPr>
+            <w:tblGrid>
+              <w:gridCol w:w="2273"/>
+              <w:gridCol w:w="1370"/>
+              <w:gridCol w:w="1359"/>
+            </w:tblGrid>
+            <w:tr>
+              <w:tc>
+                <w:tcPr>
+                  <w:tcW w:w="2273" w:type="dxa"/>
+                </w:tcPr>
+                <w:p>
+                  <w:pPr>
+                    <w:jc w:val="center"/>
+                    <w:rPr>
+                      <w:lang w:val="en-US"/>
+                    </w:rPr>
+                  </w:pPr>
+                </w:p>
+              </w:tc>
+              <w:tc>
+                <w:tcPr>
+                  <w:tcW w:w="1370" w:type="dxa"/>
+                </w:tcPr>
+                <w:p>
+                  <w:pPr>
+                    <w:jc w:val="center"/>
+                    <w:rPr>
+                      <w:lang w:val="en-US"/>
+                    </w:rPr>
+                  </w:pPr>
+                  <w:r>
+                    <w:rPr>
+                      <w:lang w:val="en-US"/>
+                    </w:rPr>
+                    <w:t>MT</w:t>
+                  </w:r>
+                </w:p>
+              </w:tc>
+              <w:tc>
+                <w:tcPr>
+                  <w:tcW w:w="1359" w:type="dxa"/>
+                </w:tcPr>
+                <w:p>
+                  <w:pPr>
+                    <w:jc w:val="center"/>
+                    <w:rPr>
+                      <w:lang w:val="en-US"/>
+                    </w:rPr>
+                  </w:pPr>
+                  <w:r>
+                    <w:rPr>
+                      <w:lang w:val="en-US"/>
+                    </w:rPr>
+                    <w:t>OT</w:t>
+                  </w:r>
+                </w:p>
+              </w:tc>
+            </w:tr>
+            <w:tr>
+              <w:tc>
+                <w:tcPr>
+                  <w:tcW w:w="2273" w:type="dxa"/>
+                </w:tcPr>
+                <w:p>
+                  <w:pPr>
+                    <w:jc w:val="center"/>
+                    <w:rPr>
+                      <w:lang w:val="en-US"/>
+                    </w:rPr>
+                  </w:pPr>
+                  <w:r>
+                    <w:rPr>
+                      <w:lang w:val="en-US"/>
+                    </w:rPr>
+                    <w:t>log</w:t>
+                  </w:r>
+                </w:p>
+              </w:tc>
+              <w:tc>
+                <w:tcPr>
+                  <w:tcW w:w="1370" w:type="dxa"/>
+                </w:tcPr>
+                <w:p>
+                  <w:pPr>
+                    <w:jc w:val="center"/>
+                    <w:rPr>
+                      <w:lang w:val="en-US"/>
+                    </w:rPr>
+                  </w:pPr>
+                  <w:r>
+                    <w:rPr>
+                      <w:lang w:val="en-US"/>
+                    </w:rPr>
+                    <w:t>X</w:t>
+                  </w:r>
+                </w:p>
+              </w:tc>
+              <w:tc>
+                <w:tcPr>
+                  <w:tcW w:w="1359" w:type="dxa"/>
+                </w:tcPr>
+                <w:p>
+                  <w:pPr>
+                    <w:jc w:val="center"/>
+                    <w:rPr>
+                      <w:lang w:val="en-US"/>
+                    </w:rPr>
+                  </w:pPr>
+                  <w:r>
+                    <w:rPr>
+                      <w:lang w:val="en-US"/>
+                    </w:rPr>
+                    <w:t>X</w:t>
+                  </w:r>
+                </w:p>
+              </w:tc>
+            </w:tr>
+            <w:tr>
+              <w:tc>
+                <w:tcPr>
+                  <w:tcW w:w="2273" w:type="dxa"/>
+                </w:tcPr>
+                <w:p>
+                  <w:pPr>
+                    <w:jc w:val="center"/>
+                  </w:pPr>
+                  <w:r>
+                    <w:rPr>
+                      <w:lang w:val="en-US"/>
+                    </w:rPr>
+                    <w:t>end</w:t>
+                  </w:r>
+                </w:p>
+              </w:tc>
+              <w:tc>
+                <w:tcPr>
+                  <w:tcW w:w="1370" w:type="dxa"/>
+                </w:tcPr>
+                <w:p>
+                  <w:pPr>
+                    <w:jc w:val="center"/>
+                    <w:rPr>
+                      <w:lang w:val="en-US"/>
+                    </w:rPr>
+                  </w:pPr>
+                  <w:r>
+                    <w:rPr>
+                      <w:lang w:val="en-US"/>
+                    </w:rPr>
+                    <w:t>X</w:t>
+                  </w:r>
+                </w:p>
+              </w:tc>
+              <w:tc>
+                <w:tcPr>
+                  <w:tcW w:w="1359" w:type="dxa"/>
+                </w:tcPr>
+                <w:p>
+                  <w:pPr>
+                    <w:jc w:val="center"/>
+                    <w:rPr>
+                      <w:lang w:val="en-US"/>
+                    </w:rPr>
+                  </w:pPr>
+                </w:p>
+              </w:tc>
+            </w:tr>
+          </w:tbl>
+          <w:p>
+            <w:pPr>
+              <w:jc w:val="center"/>
+              <w:rPr>
+                <w:lang w:val="en-US"/>
+              </w:rPr>
+            </w:pPr>
+          </w:p>
+        </w:tc>
+      </w:tr>
+    </w:tbl>
+    <w:p>
+      <w:pPr>
+        <w:jc w:val="center"/>
+        <w:rPr>
+          <w:b/>
+          <w:lang w:val="en-US"/>
+        </w:rPr>
+      </w:pPr>
+    </w:p>
+    <w:p>
+      <w:pPr>
+        <w:jc w:val="center"/>
+        <w:rPr>
+          <w:b/>
+        </w:rPr>
+      </w:pPr>
+      <w:proofErr w:type="spellStart"/>
+      <w:r>
+        <w:rPr>
+          <w:b/>
+        </w:rPr>
+        <w:t>Concentration</w:t>
+      </w:r>
+      <w:proofErr w:type="spellEnd"/>
+      <w:r>
+        <w:rPr>
+          <w:b/>
+        </w:rPr>
+        <w:t xml:space="preserve"> Site Server</w:t>
+      </w:r>
+    </w:p>
+    <w:tbl>
+      <w:tblPr>
+        <w:tblStyle w:val="TableGrid"/>
+        <w:tblW w:w="0" w:type="auto"/>
+        <w:tblBorders>
+          <w:top w:val="none" w:sz="0" w:space="0" w:color="auto"/>
+          <w:left w:val="none" w:sz="0" w:space="0" w:color="auto"/>
+          <w:bottom w:val="none" w:sz="0" w:space="0" w:color="auto"/>
+          <w:right w:val="none" w:sz="0" w:space="0" w:color="auto"/>
+          <w:insideH w:val="none" w:sz="0" w:space="0" w:color="auto"/>
+          <w:insideV w:val="none" w:sz="0" w:space="0" w:color="auto"/>
+        </w:tblBorders>
+        <w:tblLook w:val="04A0" w:firstRow="1" w:lastRow="0" w:firstColumn="1" w:lastColumn="0" w:noHBand="0" w:noVBand="1"/>
+      </w:tblPr>
+      <w:tblGrid>
+        <w:gridCol w:w="5228"/>
+        <w:gridCol w:w="5228"/>
+      </w:tblGrid>
+      <w:tr>
+        <w:tc>
+          <w:tcPr>
+            <w:tcW w:w="5228" w:type="dxa"/>
+          </w:tcPr>
+          <w:p>
+            <w:pPr>
+              <w:jc w:val="center"/>
+            </w:pPr>
+            <w:r>
+              <w:object w:dxaOrig="4576" w:dyaOrig="3870">
+                <v:shape id="_x0000_i1058" type="#_x0000_t75" style="width:200.25pt;height:168.75pt" o:ole="">
+                  <v:imagedata r:id="rId14" o:title=""/>
+                </v:shape>
+                <o:OLEObject Type="Embed" ProgID="Visio.Drawing.15" ShapeID="_x0000_i1058" DrawAspect="Content" ObjectID="_1558102517" r:id="rId15"/>
+              </w:object>
+            </w:r>
+          </w:p>
+        </w:tc>
+        <w:tc>
+          <w:tcPr>
+            <w:tcW w:w="5228" w:type="dxa"/>
+          </w:tcPr>
+          <w:p>
+            <w:pPr>
+              <w:jc w:val="center"/>
+              <w:rPr>
+                <w:b/>
+                <w:lang w:val="en-US"/>
+              </w:rPr>
+            </w:pPr>
+            <w:proofErr w:type="spellStart"/>
+            <w:r>
+              <w:rPr>
+                <w:b/>
+                <w:lang w:val="en-US"/>
+              </w:rPr>
+              <w:t>Metodos</w:t>
+            </w:r>
+            <w:proofErr w:type="spellEnd"/>
+          </w:p>
+          <w:p>
+            <w:pPr>
+              <w:jc w:val="center"/>
+              <w:rPr>
+                <w:b/>
+                <w:lang w:val="en-US"/>
+              </w:rPr>
+            </w:pPr>
+          </w:p>
+          <w:tbl>
+            <w:tblPr>
+              <w:tblStyle w:val="TableGrid"/>
+              <w:tblW w:w="0" w:type="auto"/>
+              <w:tblLook w:val="04A0" w:firstRow="1" w:lastRow="0" w:firstColumn="1" w:lastColumn="0" w:noHBand="0" w:noVBand="1"/>
+            </w:tblPr>
+            <w:tblGrid>
+              <w:gridCol w:w="1782"/>
+              <w:gridCol w:w="1611"/>
+              <w:gridCol w:w="1609"/>
+            </w:tblGrid>
+            <w:tr>
+              <w:tc>
+                <w:tcPr>
+                  <w:tcW w:w="1667" w:type="dxa"/>
+                </w:tcPr>
+                <w:p>
+                  <w:pPr>
+                    <w:jc w:val="center"/>
+                    <w:rPr>
+                      <w:lang w:val="en-US"/>
+                    </w:rPr>
+                  </w:pPr>
+                </w:p>
+              </w:tc>
+              <w:tc>
+                <w:tcPr>
+                  <w:tcW w:w="1667" w:type="dxa"/>
+                </w:tcPr>
+                <w:p>
+                  <w:pPr>
+                    <w:jc w:val="center"/>
+                    <w:rPr>
+                      <w:lang w:val="en-US"/>
+                    </w:rPr>
+                  </w:pPr>
+                  <w:r>
+                    <w:rPr>
+                      <w:lang w:val="en-US"/>
+                    </w:rPr>
+                    <w:t>MT</w:t>
+                  </w:r>
+                </w:p>
+              </w:tc>
+              <w:tc>
+                <w:tcPr>
+                  <w:tcW w:w="1668" w:type="dxa"/>
+                </w:tcPr>
+                <w:p>
+                  <w:pPr>
+                    <w:jc w:val="center"/>
+                    <w:rPr>
+                      <w:lang w:val="en-US"/>
+                    </w:rPr>
+                  </w:pPr>
+                  <w:r>
+                    <w:rPr>
+                      <w:lang w:val="en-US"/>
+                    </w:rPr>
+                    <w:t>OT</w:t>
+                  </w:r>
+                </w:p>
+              </w:tc>
+            </w:tr>
+            <w:tr>
+              <w:tc>
+                <w:tcPr>
+                  <w:tcW w:w="1667" w:type="dxa"/>
+                </w:tcPr>
+                <w:p>
+                  <w:pPr>
+                    <w:jc w:val="center"/>
+                    <w:rPr>
+                      <w:lang w:val="en-US"/>
+                    </w:rPr>
+                  </w:pPr>
+                  <w:proofErr w:type="spellStart"/>
+                  <w:r>
+                    <w:rPr>
+                      <w:lang w:val="en-US"/>
+                    </w:rPr>
+                    <w:t>fillAssaultParty</w:t>
+                  </w:r>
+                  <w:proofErr w:type="spellEnd"/>
+                </w:p>
+              </w:tc>
+              <w:tc>
+                <w:tcPr>
+                  <w:tcW w:w="1667" w:type="dxa"/>
+                </w:tcPr>
+                <w:p>
+                  <w:pPr>
+                    <w:jc w:val="center"/>
+                    <w:rPr>
+                      <w:lang w:val="en-US"/>
+                    </w:rPr>
+                  </w:pPr>
+                  <w:r>
+                    <w:rPr>
+                      <w:lang w:val="en-US"/>
+                    </w:rPr>
+                    <w:t>X</w:t>
+                  </w:r>
+                </w:p>
+              </w:tc>
+              <w:tc>
+                <w:tcPr>
+                  <w:tcW w:w="1668" w:type="dxa"/>
+                </w:tcPr>
+                <w:p>
+                  <w:pPr>
+                    <w:jc w:val="center"/>
+                    <w:rPr>
+                      <w:lang w:val="en-US"/>
+                    </w:rPr>
+                  </w:pPr>
+                </w:p>
+              </w:tc>
+            </w:tr>
+            <w:tr>
+              <w:tc>
+                <w:tcPr>
+                  <w:tcW w:w="1667" w:type="dxa"/>
+                </w:tcPr>
+                <w:p>
+                  <w:pPr>
+                    <w:jc w:val="center"/>
+                    <w:rPr>
+                      <w:lang w:val="en-US"/>
+                    </w:rPr>
+                  </w:pPr>
+                  <w:proofErr w:type="spellStart"/>
+                  <w:r>
+                    <w:rPr>
+                      <w:lang w:val="en-US"/>
+                    </w:rPr>
+                    <w:t>prepareExcursion</w:t>
+                  </w:r>
+                  <w:proofErr w:type="spellEnd"/>
+                </w:p>
+              </w:tc>
+              <w:tc>
+                <w:tcPr>
+                  <w:tcW w:w="1667" w:type="dxa"/>
+                </w:tcPr>
+                <w:p>
+                  <w:pPr>
+                    <w:jc w:val="center"/>
+                    <w:rPr>
+                      <w:lang w:val="en-US"/>
+                    </w:rPr>
+                  </w:pPr>
+                </w:p>
+              </w:tc>
+              <w:tc>
+                <w:tcPr>
+                  <w:tcW w:w="1668" w:type="dxa"/>
+                </w:tcPr>
+                <w:p>
+                  <w:pPr>
+                    <w:jc w:val="center"/>
+                    <w:rPr>
+                      <w:lang w:val="en-US"/>
+                    </w:rPr>
+                  </w:pPr>
+                  <w:r>
+                    <w:rPr>
+                      <w:lang w:val="en-US"/>
+                    </w:rPr>
+                    <w:t>X</w:t>
+                  </w:r>
+                </w:p>
+              </w:tc>
+            </w:tr>
+          </w:tbl>
+          <w:p>
+            <w:pPr>
+              <w:jc w:val="center"/>
+              <w:rPr>
+                <w:lang w:val="en-US"/>
+              </w:rPr>
+            </w:pPr>
+          </w:p>
+        </w:tc>
+      </w:tr>
+    </w:tbl>
+    <w:p>
+      <w:pPr>
+        <w:jc w:val="center"/>
+        <w:rPr>
+          <w:lang w:val="en-US"/>
+        </w:rPr>
+      </w:pPr>
+    </w:p>
+    <w:p>
+      <w:pPr>
+        <w:jc w:val="center"/>
+        <w:rPr>
+          <w:b/>
+        </w:rPr>
+      </w:pPr>
+      <w:proofErr w:type="spellStart"/>
+      <w:r>
+        <w:rPr>
+          <w:b/>
+        </w:rPr>
+        <w:t>Control</w:t>
+      </w:r>
+      <w:proofErr w:type="spellEnd"/>
+      <w:r>
+        <w:rPr>
+          <w:b/>
+        </w:rPr>
+        <w:t xml:space="preserve"> </w:t>
+      </w:r>
+      <w:proofErr w:type="spellStart"/>
+      <w:r>
+        <w:rPr>
+          <w:b/>
+        </w:rPr>
+        <w:t>Collection</w:t>
+      </w:r>
+      <w:proofErr w:type="spellEnd"/>
+      <w:r>
+        <w:rPr>
+          <w:b/>
+        </w:rPr>
+        <w:t xml:space="preserve"> Site Server</w:t>
+      </w:r>
+    </w:p>
+    <w:tbl>
+      <w:tblPr>
+        <w:tblStyle w:val="TableGrid"/>
+        <w:tblW w:w="0" w:type="auto"/>
+        <w:tblBorders>
+          <w:top w:val="none" w:sz="0" w:space="0" w:color="auto"/>
+          <w:left w:val="none" w:sz="0" w:space="0" w:color="auto"/>
+          <w:bottom w:val="none" w:sz="0" w:space="0" w:color="auto"/>
+          <w:right w:val="none" w:sz="0" w:space="0" w:color="auto"/>
+          <w:insideH w:val="none" w:sz="0" w:space="0" w:color="auto"/>
+          <w:insideV w:val="none" w:sz="0" w:space="0" w:color="auto"/>
+        </w:tblBorders>
+        <w:tblLook w:val="04A0" w:firstRow="1" w:lastRow="0" w:firstColumn="1" w:lastColumn="0" w:noHBand="0" w:noVBand="1"/>
+      </w:tblPr>
+      <w:tblGrid>
+        <w:gridCol w:w="5228"/>
+        <w:gridCol w:w="5228"/>
+      </w:tblGrid>
+      <w:tr>
+        <w:tc>
+          <w:tcPr>
+            <w:tcW w:w="5228" w:type="dxa"/>
+          </w:tcPr>
+          <w:p>
+            <w:pPr>
+              <w:jc w:val="center"/>
+            </w:pPr>
+            <w:r>
+              <w:object w:dxaOrig="4891" w:dyaOrig="4441">
+                <v:shape id="_x0000_i1059" type="#_x0000_t75" style="width:244.5pt;height:222pt" o:ole="">
+                  <v:imagedata r:id="rId16" o:title=""/>
+                </v:shape>
+                <o:OLEObject Type="Embed" ProgID="Visio.Drawing.15" ShapeID="_x0000_i1059" DrawAspect="Content" ObjectID="_1558102518" r:id="rId17"/>
+              </w:object>
+            </w:r>
+          </w:p>
+        </w:tc>
+        <w:tc>
+          <w:tcPr>
+            <w:tcW w:w="5228" w:type="dxa"/>
+          </w:tcPr>
+          <w:p>
+            <w:pPr>
+              <w:jc w:val="center"/>
+              <w:rPr>
+                <w:b/>
+                <w:lang w:val="en-US"/>
+              </w:rPr>
+            </w:pPr>
+            <w:proofErr w:type="spellStart"/>
+            <w:r>
+              <w:rPr>
+                <w:b/>
+                <w:lang w:val="en-US"/>
+              </w:rPr>
+              <w:t>Metodos</w:t>
+            </w:r>
+            <w:proofErr w:type="spellEnd"/>
+          </w:p>
+          <w:p>
+            <w:pPr>
+              <w:jc w:val="center"/>
+            </w:pPr>
+          </w:p>
+          <w:tbl>
+            <w:tblPr>
+              <w:tblStyle w:val="TableGrid"/>
+              <w:tblW w:w="0" w:type="auto"/>
+              <w:tblLook w:val="04A0" w:firstRow="1" w:lastRow="0" w:firstColumn="1" w:lastColumn="0" w:noHBand="0" w:noVBand="1"/>
+            </w:tblPr>
+            <w:tblGrid>
+              <w:gridCol w:w="2694"/>
+              <w:gridCol w:w="768"/>
+              <w:gridCol w:w="614"/>
+              <w:gridCol w:w="746"/>
+            </w:tblGrid>
+            <w:tr>
+              <w:tc>
+                <w:tcPr>
+                  <w:tcW w:w="2694" w:type="dxa"/>
+                </w:tcPr>
+                <w:p>
+                  <w:pPr>
+                    <w:jc w:val="center"/>
+                  </w:pPr>
+                </w:p>
+              </w:tc>
+              <w:tc>
+                <w:tcPr>
+                  <w:tcW w:w="768" w:type="dxa"/>
+                </w:tcPr>
+                <w:p>
+                  <w:pPr>
+                    <w:jc w:val="center"/>
+                  </w:pPr>
+                  <w:r>
+                    <w:t>MT</w:t>
+                  </w:r>
+                </w:p>
+              </w:tc>
+              <w:tc>
+                <w:tcPr>
+                  <w:tcW w:w="614" w:type="dxa"/>
+                </w:tcPr>
+                <w:p>
+                  <w:pPr>
+                    <w:jc w:val="center"/>
+                  </w:pPr>
+                  <w:r>
+                    <w:t>L</w:t>
+                  </w:r>
+                </w:p>
+              </w:tc>
+              <w:tc>
+                <w:tcPr>
+                  <w:tcW w:w="746" w:type="dxa"/>
+                </w:tcPr>
+                <w:p>
+                  <w:pPr>
+                    <w:jc w:val="center"/>
+                  </w:pPr>
+                  <w:r>
+                    <w:t>OT</w:t>
+                  </w:r>
+                </w:p>
+              </w:tc>
+            </w:tr>
+            <w:tr>
+              <w:tc>
+                <w:tcPr>
+                  <w:tcW w:w="2694" w:type="dxa"/>
+                </w:tcPr>
+                <w:p>
+                  <w:proofErr w:type="spellStart"/>
+                  <w:r>
+                    <w:t>amINeeded</w:t>
+                  </w:r>
+                  <w:proofErr w:type="spellEnd"/>
+                </w:p>
+              </w:tc>
+              <w:tc>
+                <w:tcPr>
+                  <w:tcW w:w="768" w:type="dxa"/>
+                </w:tcPr>
+                <w:p>
+                  <w:pPr>
+                    <w:jc w:val="center"/>
+                  </w:pPr>
+                </w:p>
+              </w:tc>
+              <w:tc>
+                <w:tcPr>
+                  <w:tcW w:w="614" w:type="dxa"/>
+                </w:tcPr>
+                <w:p>
+                  <w:pPr>
+                    <w:jc w:val="center"/>
+                  </w:pPr>
+                </w:p>
+              </w:tc>
+              <w:tc>
+                <w:tcPr>
+                  <w:tcW w:w="746" w:type="dxa"/>
+                </w:tcPr>
+                <w:p>
+                  <w:pPr>
+                    <w:jc w:val="center"/>
+                  </w:pPr>
+                  <w:r>
+                    <w:t>X</w:t>
+                  </w:r>
+                </w:p>
+              </w:tc>
+            </w:tr>
+            <w:tr>
+              <w:tc>
+                <w:tcPr>
+                  <w:tcW w:w="2694" w:type="dxa"/>
+                </w:tcPr>
+                <w:p>
+                  <w:proofErr w:type="spellStart"/>
+                  <w:r>
+                    <w:t>appraiseSit</w:t>
+                  </w:r>
+                  <w:proofErr w:type="spellEnd"/>
+                </w:p>
+              </w:tc>
+              <w:tc>
+                <w:tcPr>
+                  <w:tcW w:w="768" w:type="dxa"/>
+                </w:tcPr>
+                <w:p>
+                  <w:pPr>
+                    <w:jc w:val="center"/>
+                  </w:pPr>
+                  <w:r>
+                    <w:t>X</w:t>
+                  </w:r>
+                </w:p>
+              </w:tc>
+              <w:tc>
+                <w:tcPr>
+                  <w:tcW w:w="614" w:type="dxa"/>
+                </w:tcPr>
+                <w:p>
+                  <w:pPr>
+                    <w:jc w:val="center"/>
+                  </w:pPr>
+                </w:p>
+              </w:tc>
+              <w:tc>
+                <w:tcPr>
+                  <w:tcW w:w="746" w:type="dxa"/>
+                </w:tcPr>
+                <w:p>
+                  <w:pPr>
+                    <w:jc w:val="center"/>
+                  </w:pPr>
+                </w:p>
+              </w:tc>
+            </w:tr>
+            <w:tr>
+              <w:tc>
+                <w:tcPr>
+                  <w:tcW w:w="2694" w:type="dxa"/>
+                </w:tcPr>
+                <w:p>
+                  <w:proofErr w:type="spellStart"/>
+                  <w:r>
+                    <w:t>prepareParty</w:t>
+                  </w:r>
+                  <w:proofErr w:type="spellEnd"/>
+                </w:p>
+              </w:tc>
+              <w:tc>
+                <w:tcPr>
+                  <w:tcW w:w="768" w:type="dxa"/>
+                </w:tcPr>
+                <w:p>
+                  <w:pPr>
+                    <w:jc w:val="center"/>
+                  </w:pPr>
+                  <w:r>
+                    <w:t>X</w:t>
+                  </w:r>
+                </w:p>
+              </w:tc>
+              <w:tc>
+                <w:tcPr>
+                  <w:tcW w:w="614" w:type="dxa"/>
+                </w:tcPr>
+                <w:p>
+                  <w:pPr>
+                    <w:jc w:val="center"/>
+                  </w:pPr>
+                </w:p>
+              </w:tc>
+              <w:tc>
+                <w:tcPr>
+                  <w:tcW w:w="746" w:type="dxa"/>
+                </w:tcPr>
+                <w:p>
+                  <w:pPr>
+                    <w:jc w:val="center"/>
+                  </w:pPr>
+                </w:p>
+              </w:tc>
+            </w:tr>
+            <w:tr>
+              <w:tc>
+                <w:tcPr>
+                  <w:tcW w:w="2694" w:type="dxa"/>
+                </w:tcPr>
+                <w:p>
+                  <w:proofErr w:type="spellStart"/>
+                  <w:r>
+                    <w:t>getRoom</w:t>
+                  </w:r>
+                  <w:proofErr w:type="spellEnd"/>
+                </w:p>
+              </w:tc>
+              <w:tc>
+                <w:tcPr>
+                  <w:tcW w:w="768" w:type="dxa"/>
+                </w:tcPr>
+                <w:p>
+                  <w:pPr>
+                    <w:jc w:val="center"/>
+                  </w:pPr>
+                  <w:r>
+                    <w:t>X</w:t>
+                  </w:r>
+                </w:p>
+              </w:tc>
+              <w:tc>
+                <w:tcPr>
+                  <w:tcW w:w="614" w:type="dxa"/>
+                </w:tcPr>
+                <w:p>
+                  <w:pPr>
+                    <w:jc w:val="center"/>
+                  </w:pPr>
+                </w:p>
+              </w:tc>
+              <w:tc>
+                <w:tcPr>
+                  <w:tcW w:w="746" w:type="dxa"/>
+                </w:tcPr>
+                <w:p>
+                  <w:pPr>
+                    <w:jc w:val="center"/>
+                  </w:pPr>
+                </w:p>
+              </w:tc>
+            </w:tr>
+            <w:tr>
+              <w:tc>
+                <w:tcPr>
+                  <w:tcW w:w="2694" w:type="dxa"/>
+                </w:tcPr>
+                <w:p>
+                  <w:proofErr w:type="spellStart"/>
+                  <w:r>
+                    <w:t>takeARest</w:t>
+                  </w:r>
+                  <w:proofErr w:type="spellEnd"/>
+                </w:p>
+              </w:tc>
+              <w:tc>
+                <w:tcPr>
+                  <w:tcW w:w="768" w:type="dxa"/>
+                </w:tcPr>
+                <w:p>
+                  <w:pPr>
+                    <w:jc w:val="center"/>
+                  </w:pPr>
+                  <w:r>
+                    <w:t>X</w:t>
+                  </w:r>
+                </w:p>
+              </w:tc>
+              <w:tc>
+                <w:tcPr>
+                  <w:tcW w:w="614" w:type="dxa"/>
+                </w:tcPr>
+                <w:p>
+                  <w:pPr>
+                    <w:jc w:val="center"/>
+                  </w:pPr>
+                </w:p>
+              </w:tc>
+              <w:tc>
+                <w:tcPr>
+                  <w:tcW w:w="746" w:type="dxa"/>
+                </w:tcPr>
+                <w:p>
+                  <w:pPr>
+                    <w:jc w:val="center"/>
+                  </w:pPr>
+                </w:p>
+              </w:tc>
+            </w:tr>
+            <w:tr>
+              <w:tc>
+                <w:tcPr>
+                  <w:tcW w:w="2694" w:type="dxa"/>
+                </w:tcPr>
+                <w:p>
+                  <w:proofErr w:type="spellStart"/>
+                  <w:r>
+                    <w:t>handACanvas</w:t>
+                  </w:r>
+                  <w:proofErr w:type="spellEnd"/>
+                </w:p>
+              </w:tc>
+              <w:tc>
+                <w:tcPr>
+                  <w:tcW w:w="768" w:type="dxa"/>
+                </w:tcPr>
+                <w:p>
+                  <w:pPr>
+                    <w:jc w:val="center"/>
+                  </w:pPr>
+                </w:p>
+              </w:tc>
+              <w:tc>
+                <w:tcPr>
+                  <w:tcW w:w="614" w:type="dxa"/>
+                </w:tcPr>
+                <w:p>
+                  <w:pPr>
+                    <w:jc w:val="center"/>
+                  </w:pPr>
+                </w:p>
+              </w:tc>
+              <w:tc>
+                <w:tcPr>
+                  <w:tcW w:w="746" w:type="dxa"/>
+                </w:tcPr>
+                <w:p>
+                  <w:pPr>
+                    <w:jc w:val="center"/>
+                  </w:pPr>
+                  <w:r>
+                    <w:t>X</w:t>
+                  </w:r>
+                </w:p>
+              </w:tc>
+            </w:tr>
+            <w:tr>
+              <w:tc>
+                <w:tcPr>
+                  <w:tcW w:w="2694" w:type="dxa"/>
+                </w:tcPr>
+                <w:p>
+                  <w:proofErr w:type="spellStart"/>
+                  <w:r>
+                    <w:t>collectCanvas</w:t>
+                  </w:r>
+                  <w:proofErr w:type="spellEnd"/>
+                </w:p>
+              </w:tc>
+              <w:tc>
+                <w:tcPr>
+                  <w:tcW w:w="768" w:type="dxa"/>
+                </w:tcPr>
+                <w:p>
+                  <w:pPr>
+                    <w:jc w:val="center"/>
+                  </w:pPr>
+                  <w:r>
+                    <w:t>X</w:t>
+                  </w:r>
+                </w:p>
+              </w:tc>
+              <w:tc>
+                <w:tcPr>
+                  <w:tcW w:w="614" w:type="dxa"/>
+                </w:tcPr>
+                <w:p>
+                  <w:pPr>
+                    <w:jc w:val="center"/>
+                  </w:pPr>
+                </w:p>
+              </w:tc>
+              <w:tc>
+                <w:tcPr>
+                  <w:tcW w:w="746" w:type="dxa"/>
+                </w:tcPr>
+                <w:p>
+                  <w:pPr>
+                    <w:jc w:val="center"/>
+                  </w:pPr>
+                </w:p>
+              </w:tc>
+            </w:tr>
+            <w:tr>
+              <w:tc>
+                <w:tcPr>
+                  <w:tcW w:w="2694" w:type="dxa"/>
+                </w:tcPr>
+                <w:p>
+                  <w:proofErr w:type="spellStart"/>
+                  <w:r>
+                    <w:t>sumUpResults</w:t>
+                  </w:r>
+                  <w:proofErr w:type="spellEnd"/>
+                </w:p>
+              </w:tc>
+              <w:tc>
+                <w:tcPr>
+                  <w:tcW w:w="768" w:type="dxa"/>
+                </w:tcPr>
+                <w:p>
+                  <w:pPr>
+                    <w:jc w:val="center"/>
+                  </w:pPr>
+                  <w:r>
+                    <w:t>X</w:t>
+                  </w:r>
+                </w:p>
+              </w:tc>
+              <w:tc>
+                <w:tcPr>
+                  <w:tcW w:w="614" w:type="dxa"/>
+                </w:tcPr>
+                <w:p>
+                  <w:pPr>
+                    <w:jc w:val="center"/>
+                  </w:pPr>
+                </w:p>
+              </w:tc>
+              <w:tc>
+                <w:tcPr>
+                  <w:tcW w:w="746" w:type="dxa"/>
+                </w:tcPr>
+                <w:p>
+                  <w:pPr>
+                    <w:jc w:val="center"/>
+                  </w:pPr>
+                </w:p>
+              </w:tc>
+            </w:tr>
+            <w:tr>
+              <w:tc>
+                <w:tcPr>
+                  <w:tcW w:w="2694" w:type="dxa"/>
+                </w:tcPr>
+                <w:p>
+                  <w:proofErr w:type="spellStart"/>
+                  <w:r>
+                    <w:t>getParties</w:t>
+                  </w:r>
+                  <w:proofErr w:type="spellEnd"/>
+                </w:p>
+              </w:tc>
+              <w:tc>
+                <w:tcPr>
+                  <w:tcW w:w="768" w:type="dxa"/>
+                </w:tcPr>
+                <w:p>
+                  <w:pPr>
+                    <w:jc w:val="center"/>
+                  </w:pPr>
+                </w:p>
+              </w:tc>
+              <w:tc>
+                <w:tcPr>
+                  <w:tcW w:w="614" w:type="dxa"/>
+                </w:tcPr>
+                <w:p>
+                  <w:pPr>
+                    <w:jc w:val="center"/>
+                  </w:pPr>
+                  <w:r>
+                    <w:t>X</w:t>
+                  </w:r>
+                </w:p>
+              </w:tc>
+              <w:tc>
+                <w:tcPr>
+                  <w:tcW w:w="746" w:type="dxa"/>
+                </w:tcPr>
+                <w:p>
+                  <w:pPr>
+                    <w:jc w:val="center"/>
+                  </w:pPr>
+                </w:p>
+              </w:tc>
+            </w:tr>
+            <w:tr>
+              <w:tc>
+                <w:tcPr>
+                  <w:tcW w:w="2694" w:type="dxa"/>
+                </w:tcPr>
+                <w:p>
+                  <w:proofErr w:type="spellStart"/>
+                  <w:r>
+                    <w:t>totalPaintingsSolen</w:t>
+                  </w:r>
+                  <w:proofErr w:type="spellEnd"/>
+                </w:p>
+              </w:tc>
+              <w:tc>
+                <w:tcPr>
+                  <w:tcW w:w="768" w:type="dxa"/>
+                </w:tcPr>
+                <w:p>
+                  <w:pPr>
+                    <w:jc w:val="center"/>
+                  </w:pPr>
+                </w:p>
+              </w:tc>
+              <w:tc>
+                <w:tcPr>
+                  <w:tcW w:w="614" w:type="dxa"/>
+                </w:tcPr>
+                <w:p>
+                  <w:pPr>
+                    <w:jc w:val="center"/>
+                  </w:pPr>
+                  <w:r>
+                    <w:t>X</w:t>
+                  </w:r>
+                </w:p>
+              </w:tc>
+              <w:tc>
+                <w:tcPr>
+                  <w:tcW w:w="746" w:type="dxa"/>
+                </w:tcPr>
+                <w:p>
+                  <w:pPr>
+                    <w:jc w:val="center"/>
+                  </w:pPr>
+                </w:p>
+              </w:tc>
+            </w:tr>
+          </w:tbl>
+          <w:p>
+            <w:pPr>
+              <w:jc w:val="center"/>
+            </w:pPr>
+          </w:p>
+        </w:tc>
+      </w:tr>
+    </w:tbl>
+    <w:p>
+      <w:pPr>
+        <w:jc w:val="center"/>
+      </w:pPr>
+    </w:p>
+    <w:p>
+      <w:pPr>
+        <w:jc w:val="center"/>
+        <w:rPr>
+          <w:b/>
+        </w:rPr>
+      </w:pPr>
+      <w:proofErr w:type="spellStart"/>
+      <w:r>
+        <w:rPr>
+          <w:b/>
+        </w:rPr>
+        <w:t>Museum</w:t>
+      </w:r>
+      <w:proofErr w:type="spellEnd"/>
+      <w:r>
+        <w:rPr>
+          <w:b/>
+        </w:rPr>
+        <w:t xml:space="preserve"> Server</w:t>
+      </w:r>
+    </w:p>
+    <w:tbl>
+      <w:tblPr>
+        <w:tblStyle w:val="TableGrid"/>
+        <w:tblW w:w="0" w:type="auto"/>
+        <w:tblBorders>
+          <w:top w:val="none" w:sz="0" w:space="0" w:color="auto"/>
+          <w:left w:val="none" w:sz="0" w:space="0" w:color="auto"/>
+          <w:bottom w:val="none" w:sz="0" w:space="0" w:color="auto"/>
+          <w:right w:val="none" w:sz="0" w:space="0" w:color="auto"/>
+          <w:insideH w:val="none" w:sz="0" w:space="0" w:color="auto"/>
+          <w:insideV w:val="none" w:sz="0" w:space="0" w:color="auto"/>
+        </w:tblBorders>
+        <w:tblLook w:val="04A0" w:firstRow="1" w:lastRow="0" w:firstColumn="1" w:lastColumn="0" w:noHBand="0" w:noVBand="1"/>
+      </w:tblPr>
+      <w:tblGrid>
+        <w:gridCol w:w="5228"/>
+        <w:gridCol w:w="5228"/>
+      </w:tblGrid>
+      <w:tr>
+        <w:tc>
+          <w:tcPr>
+            <w:tcW w:w="5228" w:type="dxa"/>
+          </w:tcPr>
+          <w:p>
+            <w:pPr>
+              <w:jc w:val="center"/>
+            </w:pPr>
+            <w:r>
+              <w:object w:dxaOrig="4216" w:dyaOrig="4681">
+                <v:shape id="_x0000_i1060" type="#_x0000_t75" style="width:210.75pt;height:234pt" o:ole="">
+                  <v:imagedata r:id="rId18" o:title=""/>
+                </v:shape>
+                <o:OLEObject Type="Embed" ProgID="Visio.Drawing.15" ShapeID="_x0000_i1060" DrawAspect="Content" ObjectID="_1558102519" r:id="rId19"/>
+              </w:object>
+            </w:r>
+          </w:p>
+        </w:tc>
+        <w:tc>
+          <w:tcPr>
+            <w:tcW w:w="5228" w:type="dxa"/>
+          </w:tcPr>
+          <w:p>
+            <w:pPr>
+              <w:jc w:val="center"/>
+              <w:rPr>
+                <w:b/>
+                <w:lang w:val="en-US"/>
+              </w:rPr>
+            </w:pPr>
+            <w:proofErr w:type="spellStart"/>
+            <w:r>
+              <w:rPr>
+                <w:b/>
+                <w:lang w:val="en-US"/>
+              </w:rPr>
+              <w:t>Metodos</w:t>
+            </w:r>
+            <w:proofErr w:type="spellEnd"/>
+          </w:p>
+          <w:p>
+            <w:pPr>
+              <w:jc w:val="center"/>
+            </w:pPr>
+          </w:p>
+          <w:tbl>
+            <w:tblPr>
+              <w:tblStyle w:val="TableGrid"/>
+              <w:tblW w:w="5000" w:type="pct"/>
+              <w:tblLook w:val="04A0" w:firstRow="1" w:lastRow="0" w:firstColumn="1" w:lastColumn="0" w:noHBand="0" w:noVBand="1"/>
+            </w:tblPr>
+            <w:tblGrid>
+              <w:gridCol w:w="1754"/>
+              <w:gridCol w:w="1081"/>
+              <w:gridCol w:w="1084"/>
+              <w:gridCol w:w="1083"/>
+            </w:tblGrid>
+            <w:tr>
+              <w:tc>
+                <w:tcPr>
+                  <w:tcW w:w="1752" w:type="pct"/>
+                </w:tcPr>
+                <w:p>
+                  <w:pPr>
+                    <w:jc w:val="center"/>
+                  </w:pPr>
+                </w:p>
+              </w:tc>
+              <w:tc>
+                <w:tcPr>
+                  <w:tcW w:w="1081" w:type="pct"/>
+                </w:tcPr>
+                <w:p>
+                  <w:pPr>
+                    <w:jc w:val="center"/>
+                  </w:pPr>
+                  <w:r>
+                    <w:t>OT</w:t>
+                  </w:r>
+                </w:p>
+              </w:tc>
+              <w:tc>
+                <w:tcPr>
+                  <w:tcW w:w="1084" w:type="pct"/>
+                </w:tcPr>
+                <w:p>
+                  <w:pPr>
+                    <w:jc w:val="center"/>
+                  </w:pPr>
+                  <w:r>
+                    <w:t>L</w:t>
+                  </w:r>
+                </w:p>
+              </w:tc>
+              <w:tc>
+                <w:tcPr>
+                  <w:tcW w:w="1084" w:type="pct"/>
+                </w:tcPr>
+                <w:p>
+                  <w:pPr>
+                    <w:jc w:val="center"/>
+                  </w:pPr>
+                  <w:r>
+                    <w:t>CCS</w:t>
+                  </w:r>
+                </w:p>
+              </w:tc>
+            </w:tr>
+            <w:tr>
+              <w:tc>
+                <w:tcPr>
+                  <w:tcW w:w="1752" w:type="pct"/>
+                </w:tcPr>
+                <w:p>
+                  <w:pPr>
+                    <w:jc w:val="center"/>
+                  </w:pPr>
+                  <w:proofErr w:type="spellStart"/>
+                  <w:r>
+                    <w:t>rollACavnas</w:t>
+                  </w:r>
+                  <w:proofErr w:type="spellEnd"/>
+                </w:p>
+              </w:tc>
+              <w:tc>
+                <w:tcPr>
+                  <w:tcW w:w="1081" w:type="pct"/>
+                </w:tcPr>
+                <w:p>
+                  <w:pPr>
+                    <w:jc w:val="center"/>
+                  </w:pPr>
+                  <w:r>
+                    <w:t>X</w:t>
+                  </w:r>
+                </w:p>
+              </w:tc>
+              <w:tc>
+                <w:tcPr>
+                  <w:tcW w:w="1084" w:type="pct"/>
+                </w:tcPr>
+                <w:p>
+                  <w:pPr>
+                    <w:jc w:val="center"/>
+                  </w:pPr>
+                </w:p>
+              </w:tc>
+              <w:tc>
+                <w:tcPr>
+                  <w:tcW w:w="1084" w:type="pct"/>
+                </w:tcPr>
+                <w:p>
+                  <w:pPr>
+                    <w:jc w:val="center"/>
+                  </w:pPr>
+                </w:p>
+              </w:tc>
+            </w:tr>
+            <w:tr>
+              <w:tc>
+                <w:tcPr>
+                  <w:tcW w:w="1752" w:type="pct"/>
+                </w:tcPr>
+                <w:p>
+                  <w:pPr>
+                    <w:jc w:val="center"/>
+                  </w:pPr>
+                  <w:proofErr w:type="spellStart"/>
+                  <w:r>
+                    <w:t>getRooms</w:t>
+                  </w:r>
+                  <w:proofErr w:type="spellEnd"/>
+                </w:p>
+              </w:tc>
+              <w:tc>
+                <w:tcPr>
+                  <w:tcW w:w="1081" w:type="pct"/>
+                </w:tcPr>
+                <w:p>
+                  <w:pPr>
+                    <w:jc w:val="center"/>
+                  </w:pPr>
+                </w:p>
+              </w:tc>
+              <w:tc>
+                <w:tcPr>
+                  <w:tcW w:w="1084" w:type="pct"/>
+                </w:tcPr>
+                <w:p>
+                  <w:pPr>
+                    <w:jc w:val="center"/>
+                  </w:pPr>
+                  <w:r>
+                    <w:t>X</w:t>
+                  </w:r>
+                </w:p>
+              </w:tc>
+              <w:tc>
+                <w:tcPr>
+                  <w:tcW w:w="1084" w:type="pct"/>
+                </w:tcPr>
+                <w:p>
+                  <w:pPr>
+                    <w:jc w:val="center"/>
+                  </w:pPr>
+                  <w:r>
+                    <w:t>X</w:t>
+                  </w:r>
+                </w:p>
+              </w:tc>
+            </w:tr>
+          </w:tbl>
+          <w:p>
+            <w:pPr>
+              <w:jc w:val="center"/>
+            </w:pPr>
+          </w:p>
+        </w:tc>
+      </w:tr>
+    </w:tbl>
+    <w:p>
+      <w:pPr>
+        <w:jc w:val="center"/>
+      </w:pPr>
+    </w:p>
+    <w:p>
+      <w:pPr>
+        <w:jc w:val="center"/>
+        <w:rPr>
+          <w:b/>
+        </w:rPr>
+      </w:pPr>
+      <w:proofErr w:type="spellStart"/>
+      <w:r>
+        <w:rPr>
+          <w:b/>
+        </w:rPr>
+        <w:t>AssaultParty</w:t>
+      </w:r>
+      <w:proofErr w:type="spellEnd"/>
+      <w:r>
+        <w:rPr>
+          <w:b/>
+        </w:rPr>
+        <w:t xml:space="preserve"> Server</w:t>
+      </w:r>
+    </w:p>
+    <w:tbl>
+      <w:tblPr>
+        <w:tblStyle w:val="TableGrid"/>
+        <w:tblW w:w="0" w:type="auto"/>
+        <w:tblBorders>
+          <w:top w:val="none" w:sz="0" w:space="0" w:color="auto"/>
+          <w:left w:val="none" w:sz="0" w:space="0" w:color="auto"/>
+          <w:bottom w:val="none" w:sz="0" w:space="0" w:color="auto"/>
+          <w:right w:val="none" w:sz="0" w:space="0" w:color="auto"/>
+          <w:insideH w:val="none" w:sz="0" w:space="0" w:color="auto"/>
+          <w:insideV w:val="none" w:sz="0" w:space="0" w:color="auto"/>
+        </w:tblBorders>
+        <w:tblLook w:val="04A0" w:firstRow="1" w:lastRow="0" w:firstColumn="1" w:lastColumn="0" w:noHBand="0" w:noVBand="1"/>
+      </w:tblPr>
+      <w:tblGrid>
+        <w:gridCol w:w="5228"/>
+        <w:gridCol w:w="5228"/>
+      </w:tblGrid>
+      <w:tr>
+        <w:tc>
+          <w:tcPr>
+            <w:tcW w:w="5228" w:type="dxa"/>
+          </w:tcPr>
+          <w:p>
+            <w:pPr>
+              <w:jc w:val="center"/>
+            </w:pPr>
+            <w:r>
+              <w:object w:dxaOrig="4861" w:dyaOrig="4441">
+                <v:shape id="_x0000_i1061" type="#_x0000_t75" style="width:243pt;height:222pt" o:ole="">
+                  <v:imagedata r:id="rId20" o:title=""/>
+                </v:shape>
+                <o:OLEObject Type="Embed" ProgID="Visio.Drawing.15" ShapeID="_x0000_i1061" DrawAspect="Content" ObjectID="_1558102520" r:id="rId21"/>
+              </w:object>
+            </w:r>
+          </w:p>
+        </w:tc>
+        <w:tc>
+          <w:tcPr>
+            <w:tcW w:w="5228" w:type="dxa"/>
+          </w:tcPr>
+          <w:p>
+            <w:pPr>
+              <w:jc w:val="center"/>
+              <w:rPr>
+                <w:b/>
+              </w:rPr>
+            </w:pPr>
+            <w:r>
+              <w:rPr>
+                <w:b/>
+              </w:rPr>
+              <w:t>Mensagens</w:t>
+            </w:r>
+          </w:p>
+          <w:p>
+            <w:pPr>
+              <w:jc w:val="center"/>
+            </w:pPr>
+          </w:p>
+          <w:tbl>
+            <w:tblPr>
+              <w:tblStyle w:val="TableGrid"/>
+              <w:tblW w:w="0" w:type="auto"/>
+              <w:tblLook w:val="04A0" w:firstRow="1" w:lastRow="0" w:firstColumn="1" w:lastColumn="0" w:noHBand="0" w:noVBand="1"/>
+            </w:tblPr>
+            <w:tblGrid>
+              <w:gridCol w:w="2098"/>
+              <w:gridCol w:w="994"/>
+              <w:gridCol w:w="979"/>
+              <w:gridCol w:w="931"/>
+            </w:tblGrid>
+            <w:tr>
+              <w:tc>
+                <w:tcPr>
+                  <w:tcW w:w="1250" w:type="dxa"/>
+                </w:tcPr>
+                <w:p>
+                  <w:pPr>
+                    <w:jc w:val="center"/>
+                  </w:pPr>
+                </w:p>
+              </w:tc>
+              <w:tc>
+                <w:tcPr>
+                  <w:tcW w:w="1250" w:type="dxa"/>
+                </w:tcPr>
+                <w:p>
+                  <w:pPr>
+                    <w:jc w:val="center"/>
+                  </w:pPr>
+                  <w:r>
+                    <w:t>MT</w:t>
+                  </w:r>
+                </w:p>
+              </w:tc>
+              <w:tc>
+                <w:tcPr>
+                  <w:tcW w:w="1251" w:type="dxa"/>
+                </w:tcPr>
+                <w:p>
+                  <w:pPr>
+                    <w:jc w:val="center"/>
+                  </w:pPr>
+                  <w:r>
+                    <w:t>OT</w:t>
+                  </w:r>
+                </w:p>
+              </w:tc>
+              <w:tc>
+                <w:tcPr>
+                  <w:tcW w:w="1251" w:type="dxa"/>
+                </w:tcPr>
+                <w:p>
+                  <w:pPr>
+                    <w:jc w:val="center"/>
+                  </w:pPr>
+                  <w:r>
+                    <w:t>L</w:t>
+                  </w:r>
+                </w:p>
+              </w:tc>
+            </w:tr>
+            <w:tr>
+              <w:tc>
+                <w:tcPr>
+                  <w:tcW w:w="1250" w:type="dxa"/>
+                </w:tcPr>
+                <w:p>
+                  <w:r>
+                    <w:t>GET_ID</w:t>
+                  </w:r>
+                </w:p>
+              </w:tc>
+              <w:tc>
+                <w:tcPr>
+                  <w:tcW w:w="1250" w:type="dxa"/>
+                </w:tcPr>
+                <w:p>
+                  <w:pPr>
+                    <w:jc w:val="center"/>
+                  </w:pPr>
+                </w:p>
+              </w:tc>
+              <w:tc>
+                <w:tcPr>
+                  <w:tcW w:w="1251" w:type="dxa"/>
+                </w:tcPr>
+                <w:p>
+                  <w:pPr>
+                    <w:jc w:val="center"/>
+                  </w:pPr>
+                  <w:r>
+                    <w:t>X</w:t>
+                  </w:r>
+                </w:p>
+              </w:tc>
+              <w:tc>
+                <w:tcPr>
+                  <w:tcW w:w="1251" w:type="dxa"/>
+                </w:tcPr>
+                <w:p>
+                  <w:pPr>
+                    <w:jc w:val="center"/>
+                  </w:pPr>
+                  <w:r>
+                    <w:t>X</w:t>
+                  </w:r>
+                </w:p>
+              </w:tc>
+            </w:tr>
+            <w:tr>
+              <w:tc>
+                <w:tcPr>
+                  <w:tcW w:w="1250" w:type="dxa"/>
+                </w:tcPr>
+                <w:p>
+                  <w:r>
+                    <w:t>GET_TARGET</w:t>
+                  </w:r>
+                </w:p>
+              </w:tc>
+              <w:tc>
+                <w:tcPr>
+                  <w:tcW w:w="1250" w:type="dxa"/>
+                </w:tcPr>
+                <w:p>
+                  <w:pPr>
+                    <w:jc w:val="center"/>
+                  </w:pPr>
+                  <w:r>
+                    <w:t>X</w:t>
+                  </w:r>
+                </w:p>
+              </w:tc>
+              <w:tc>
+                <w:tcPr>
+                  <w:tcW w:w="1251" w:type="dxa"/>
+                </w:tcPr>
+                <w:p>
+                  <w:pPr>
+                    <w:jc w:val="center"/>
+                  </w:pPr>
+                  <w:r>
+                    <w:t>X</w:t>
+                  </w:r>
+                </w:p>
+              </w:tc>
+              <w:tc>
+                <w:tcPr>
+                  <w:tcW w:w="1251" w:type="dxa"/>
+                </w:tcPr>
+                <w:p>
+                  <w:pPr>
+                    <w:jc w:val="center"/>
+                  </w:pPr>
+                  <w:r>
+                    <w:t>X</w:t>
+                  </w:r>
+                </w:p>
+              </w:tc>
+            </w:tr>
+            <w:tr>
+              <w:tc>
+                <w:tcPr>
+                  <w:tcW w:w="1250" w:type="dxa"/>
+                </w:tcPr>
+                <w:p>
+                  <w:r>
+                    <w:t>GET_STATE</w:t>
+                  </w:r>
+                </w:p>
+              </w:tc>
+              <w:tc>
+                <w:tcPr>
+                  <w:tcW w:w="1250" w:type="dxa"/>
+                </w:tcPr>
+                <w:p>
+                  <w:pPr>
+                    <w:jc w:val="center"/>
+                  </w:pPr>
+                </w:p>
+              </w:tc>
+              <w:tc>
+                <w:tcPr>
+                  <w:tcW w:w="1251" w:type="dxa"/>
+                </w:tcPr>
+                <w:p/>
+              </w:tc>
+              <w:tc>
+                <w:tcPr>
+                  <w:tcW w:w="1251" w:type="dxa"/>
+                </w:tcPr>
+                <w:p>
+                  <w:pPr>
+                    <w:jc w:val="center"/>
+                  </w:pPr>
+                  <w:r>
+                    <w:t>X</w:t>
+                  </w:r>
+                </w:p>
+              </w:tc>
+            </w:tr>
+            <w:tr>
+              <w:tc>
+                <w:tcPr>
+                  <w:tcW w:w="1250" w:type="dxa"/>
+                </w:tcPr>
+                <w:p>
+                  <w:r>
+                    <w:t>PARTY_FULL</w:t>
+                  </w:r>
+                </w:p>
+              </w:tc>
+              <w:tc>
+                <w:tcPr>
+                  <w:tcW w:w="1250" w:type="dxa"/>
+                </w:tcPr>
+                <w:p>
+                  <w:pPr>
+                    <w:jc w:val="center"/>
+                  </w:pPr>
+                  <w:r>
+                    <w:t>X</w:t>
+                  </w:r>
+                </w:p>
+              </w:tc>
+              <w:tc>
+                <w:tcPr>
+                  <w:tcW w:w="1251" w:type="dxa"/>
+                </w:tcPr>
+                <w:p>
+                  <w:pPr>
+                    <w:jc w:val="center"/>
+                  </w:pPr>
+                </w:p>
+              </w:tc>
+              <w:tc>
+                <w:tcPr>
+                  <w:tcW w:w="1251" w:type="dxa"/>
+                </w:tcPr>
+                <w:p>
+                  <w:pPr>
+                    <w:jc w:val="center"/>
+                  </w:pPr>
+                </w:p>
+              </w:tc>
+            </w:tr>
+            <w:tr>
+              <w:tc>
+                <w:tcPr>
+                  <w:tcW w:w="1250" w:type="dxa"/>
+                </w:tcPr>
+                <w:p>
+                  <w:r>
+                    <w:t>GET_THIEVES</w:t>
+                  </w:r>
+                </w:p>
+              </w:tc>
+              <w:tc>
+                <w:tcPr>
+                  <w:tcW w:w="1250" w:type="dxa"/>
+                </w:tcPr>
+                <w:p>
+                  <w:pPr>
+                    <w:jc w:val="center"/>
+                  </w:pPr>
+                </w:p>
+              </w:tc>
+              <w:tc>
+                <w:tcPr>
+                  <w:tcW w:w="1251" w:type="dxa"/>
+                </w:tcPr>
+                <w:p>
+                  <w:pPr>
+                    <w:jc w:val="center"/>
+                  </w:pPr>
+                </w:p>
+              </w:tc>
+              <w:tc>
+                <w:tcPr>
+                  <w:tcW w:w="1251" w:type="dxa"/>
+                </w:tcPr>
+                <w:p>
+                  <w:pPr>
+                    <w:jc w:val="center"/>
+                  </w:pPr>
+                  <w:r>
+                    <w:t>X</w:t>
+                  </w:r>
+                </w:p>
+              </w:tc>
+            </w:tr>
+            <w:tr>
+              <w:tc>
+                <w:tcPr>
+                  <w:tcW w:w="1250" w:type="dxa"/>
+                </w:tcPr>
+                <w:p>
+                  <w:r>
+                    <w:t>PREPARE_PARTY</w:t>
+                  </w:r>
+                </w:p>
+              </w:tc>
+              <w:tc>
+                <w:tcPr>
+                  <w:tcW w:w="1250" w:type="dxa"/>
+                </w:tcPr>
+                <w:p>
+                  <w:pPr>
+                    <w:jc w:val="center"/>
+                  </w:pPr>
+                  <w:r>
+                    <w:t>X</w:t>
+                  </w:r>
+                </w:p>
+              </w:tc>
+              <w:tc>
+                <w:tcPr>
+                  <w:tcW w:w="1251" w:type="dxa"/>
+                </w:tcPr>
+                <w:p>
+                  <w:pPr>
+                    <w:jc w:val="center"/>
+                  </w:pPr>
+                </w:p>
+              </w:tc>
+              <w:tc>
+                <w:tcPr>
+                  <w:tcW w:w="1251" w:type="dxa"/>
+                </w:tcPr>
+                <w:p>
+                  <w:pPr>
+                    <w:jc w:val="center"/>
+                  </w:pPr>
+                </w:p>
+              </w:tc>
+            </w:tr>
+            <w:tr>
+              <w:tc>
+                <w:tcPr>
+                  <w:tcW w:w="1250" w:type="dxa"/>
+                </w:tcPr>
+                <w:p>
+                  <w:r>
+                    <w:t>ADD_THIEF</w:t>
+                  </w:r>
+                </w:p>
+              </w:tc>
+              <w:tc>
+                <w:tcPr>
+                  <w:tcW w:w="1250" w:type="dxa"/>
+                </w:tcPr>
+                <w:p>
+                  <w:pPr>
+                    <w:jc w:val="center"/>
+                  </w:pPr>
+                </w:p>
+              </w:tc>
+              <w:tc>
+                <w:tcPr>
+                  <w:tcW w:w="1251" w:type="dxa"/>
+                </w:tcPr>
+                <w:p>
+                  <w:pPr>
+                    <w:jc w:val="center"/>
+                  </w:pPr>
+                  <w:r>
+                    <w:t>X</w:t>
+                  </w:r>
+                </w:p>
+              </w:tc>
+              <w:tc>
+                <w:tcPr>
+                  <w:tcW w:w="1251" w:type="dxa"/>
+                </w:tcPr>
+                <w:p>
+                  <w:pPr>
+                    <w:jc w:val="center"/>
+                  </w:pPr>
+                </w:p>
+              </w:tc>
+            </w:tr>
+            <w:tr>
+              <w:tc>
+                <w:tcPr>
+                  <w:tcW w:w="1250" w:type="dxa"/>
+                </w:tcPr>
+                <w:p>
+                  <w:r>
+                    <w:t>SEND_PARTY</w:t>
+                  </w:r>
+                </w:p>
+              </w:tc>
+              <w:tc>
+                <w:tcPr>
+                  <w:tcW w:w="1250" w:type="dxa"/>
+                </w:tcPr>
+                <w:p>
+                  <w:pPr>
+                    <w:jc w:val="center"/>
+                  </w:pPr>
+                  <w:r>
+                    <w:t>X</w:t>
+                  </w:r>
+                </w:p>
+              </w:tc>
+              <w:tc>
+                <w:tcPr>
+                  <w:tcW w:w="1251" w:type="dxa"/>
+                </w:tcPr>
+                <w:p>
+                  <w:pPr>
+                    <w:jc w:val="center"/>
+                  </w:pPr>
+                </w:p>
+              </w:tc>
+              <w:tc>
+                <w:tcPr>
+                  <w:tcW w:w="1251" w:type="dxa"/>
+                </w:tcPr>
+                <w:p>
+                  <w:pPr>
+                    <w:jc w:val="center"/>
+                  </w:pPr>
+                </w:p>
+              </w:tc>
+            </w:tr>
+            <w:tr>
+              <w:tc>
+                <w:tcPr>
+                  <w:tcW w:w="1250" w:type="dxa"/>
+                </w:tcPr>
+                <w:p>
+                  <w:r>
+                    <w:t>CRAWL_IN</w:t>
+                  </w:r>
+                </w:p>
+              </w:tc>
+              <w:tc>
+                <w:tcPr>
+                  <w:tcW w:w="1250" w:type="dxa"/>
+                </w:tcPr>
+                <w:p>
+                  <w:pPr>
+                    <w:jc w:val="center"/>
+                  </w:pPr>
+                </w:p>
+              </w:tc>
+              <w:tc>
+                <w:tcPr>
+                  <w:tcW w:w="1251" w:type="dxa"/>
+                </w:tcPr>
+                <w:p>
+                  <w:pPr>
+                    <w:jc w:val="center"/>
+                  </w:pPr>
+                  <w:r>
+                    <w:t>X</w:t>
+                  </w:r>
+                </w:p>
+              </w:tc>
+              <w:tc>
+                <w:tcPr>
+                  <w:tcW w:w="1251" w:type="dxa"/>
+                </w:tcPr>
+                <w:p>
+                  <w:pPr>
+                    <w:jc w:val="center"/>
+                  </w:pPr>
+                </w:p>
+              </w:tc>
+            </w:tr>
+            <w:tr>
+              <w:tc>
+                <w:tcPr>
+                  <w:tcW w:w="1250" w:type="dxa"/>
+                </w:tcPr>
+                <w:p>
+                  <w:r>
+                    <w:t>REVERSE_DIRECTION</w:t>
+                  </w:r>
+                </w:p>
+              </w:tc>
+              <w:tc>
+                <w:tcPr>
+                  <w:tcW w:w="1250" w:type="dxa"/>
+                </w:tcPr>
+                <w:p>
+                  <w:pPr>
+                    <w:jc w:val="center"/>
+                  </w:pPr>
+                </w:p>
+              </w:tc>
+              <w:tc>
+                <w:tcPr>
+                  <w:tcW w:w="1251" w:type="dxa"/>
+                </w:tcPr>
+                <w:p>
+                  <w:pPr>
+                    <w:jc w:val="center"/>
+                  </w:pPr>
+                  <w:r>
+                    <w:t>X</w:t>
+                  </w:r>
+                </w:p>
+              </w:tc>
+              <w:tc>
+                <w:tcPr>
+                  <w:tcW w:w="1251" w:type="dxa"/>
+                </w:tcPr>
+                <w:p>
+                  <w:pPr>
+                    <w:jc w:val="center"/>
+                  </w:pPr>
+                </w:p>
+              </w:tc>
+            </w:tr>
+            <w:tr>
+              <w:tc>
+                <w:tcPr>
+                  <w:tcW w:w="1250" w:type="dxa"/>
+                </w:tcPr>
+                <w:p>
+                  <w:r>
+                    <w:t>CRAWL_OUT</w:t>
+                  </w:r>
+                </w:p>
+              </w:tc>
+              <w:tc>
+                <w:tcPr>
+                  <w:tcW w:w="1250" w:type="dxa"/>
+                </w:tcPr>
+                <w:p>
+                  <w:pPr>
+                    <w:jc w:val="center"/>
+                  </w:pPr>
+                </w:p>
+              </w:tc>
+              <w:tc>
+                <w:tcPr>
+                  <w:tcW w:w="1251" w:type="dxa"/>
+                </w:tcPr>
+                <w:p>
+                  <w:pPr>
+                    <w:jc w:val="center"/>
+                  </w:pPr>
+                  <w:r>
+                    <w:t>X</w:t>
+                  </w:r>
+                </w:p>
+              </w:tc>
+              <w:tc>
+                <w:tcPr>
+                  <w:tcW w:w="1251" w:type="dxa"/>
+                </w:tcPr>
+                <w:p>
+                  <w:pPr>
+                    <w:jc w:val="center"/>
+                  </w:pPr>
+                </w:p>
+              </w:tc>
+            </w:tr>
+            <w:tr>
+              <w:tc>
+                <w:tcPr>
+                  <w:tcW w:w="1250" w:type="dxa"/>
+                </w:tcPr>
+                <w:p>
+                  <w:r>
+                    <w:t>REMOVE_THIEF</w:t>
+                  </w:r>
+                </w:p>
+              </w:tc>
+              <w:tc>
+                <w:tcPr>
+                  <w:tcW w:w="1250" w:type="dxa"/>
+                </w:tcPr>
+                <w:p>
+                  <w:pPr>
+                    <w:jc w:val="center"/>
+                  </w:pPr>
+                </w:p>
+              </w:tc>
+              <w:tc>
+                <w:tcPr>
+                  <w:tcW w:w="1251" w:type="dxa"/>
+                </w:tcPr>
+                <w:p>
+                  <w:pPr>
+                    <w:jc w:val="center"/>
+                  </w:pPr>
+                  <w:r>
+                    <w:t>X</w:t>
+                  </w:r>
+                </w:p>
+              </w:tc>
+              <w:tc>
+                <w:tcPr>
+                  <w:tcW w:w="1251" w:type="dxa"/>
+                </w:tcPr>
+                <w:p>
+                  <w:pPr>
+                    <w:jc w:val="center"/>
+                  </w:pPr>
+                </w:p>
+              </w:tc>
+            </w:tr>
+          </w:tbl>
+          <w:p>
+            <w:pPr>
+              <w:jc w:val="center"/>
+            </w:pPr>
+          </w:p>
+        </w:tc>
+      </w:tr>
+    </w:tbl>
+    <w:p>
+      <w:pPr>
+        <w:jc w:val="center"/>
+        <w:sectPr>
+          <w:type w:val="continuous"/>
+          <w:pgSz w:w="11906" w:h="16838"/>
+          <w:pgMar w:top="720" w:right="720" w:bottom="720" w:left="720" w:header="708" w:footer="708" w:gutter="0"/>
+          <w:cols w:sep="1" w:space="708"/>
+          <w:docGrid w:linePitch="360"/>
+        </w:sectPr>
+      </w:pPr>
+    </w:p>
+    <w:p/>
     <w:sectPr>
       <w:type w:val="continuous"/>
       <w:pgSz w:w="11906" w:h="16838"/>
@@ -1321,7 +3561,7 @@
 </file>
 
 <file path=customXml/itemProps1.xml><?xml version="1.0" encoding="utf-8"?>
-<ds:datastoreItem xmlns:ds="http://schemas.openxmlformats.org/officeDocument/2006/customXml" ds:itemID="{2EFB60C5-6D02-4C8A-A144-A5FD40301D4E}">
+<ds:datastoreItem xmlns:ds="http://schemas.openxmlformats.org/officeDocument/2006/customXml" ds:itemID="{57A46F0D-E2B0-42D3-93A9-0149ACDC0F96}">
   <ds:schemaRefs>
     <ds:schemaRef ds:uri="http://schemas.openxmlformats.org/officeDocument/2006/bibliography"/>
   </ds:schemaRefs>

</xml_diff>